<commit_message>
Predstavljanje slika i kvantizacija
</commit_message>
<xml_diff>
--- a/Master rad Milos Milosevic.docx
+++ b/Master rad Milos Milosevic.docx
@@ -189,66 +189,61 @@
           <w:sz w:val="56"/>
         </w:rPr>
       </w:pPr>
+      <w:r>
+        <w:rPr>
+          <w:sz w:val="56"/>
+          <w:lang w:val="sr-Cyrl-RS"/>
+        </w:rPr>
+        <w:t>Мастер</w:t>
+      </w:r>
+      <w:r>
+        <w:rPr>
+          <w:sz w:val="56"/>
+        </w:rPr>
+        <w:t xml:space="preserve"> рад</w:t>
+      </w:r>
     </w:p>
     <w:p>
       <w:pPr>
         <w:ind w:firstLine="0"/>
         <w:jc w:val="center"/>
         <w:rPr>
+          <w:b/>
           <w:sz w:val="56"/>
         </w:rPr>
       </w:pPr>
-      <w:r>
-        <w:rPr>
-          <w:sz w:val="56"/>
-          <w:lang w:val="sr-Cyrl-RS"/>
-        </w:rPr>
-        <w:t>Мастер</w:t>
-      </w:r>
-      <w:r>
-        <w:rPr>
-          <w:sz w:val="56"/>
-        </w:rPr>
-        <w:t xml:space="preserve"> рад</w:t>
-      </w:r>
     </w:p>
     <w:p>
       <w:pPr>
         <w:ind w:firstLine="0"/>
         <w:jc w:val="center"/>
         <w:rPr>
+          <w:sz w:val="56"/>
+        </w:rPr>
+      </w:pPr>
+      <w:r>
+        <w:rPr>
           <w:b/>
           <w:sz w:val="56"/>
-        </w:rPr>
-      </w:pPr>
-    </w:p>
-    <w:p>
-      <w:pPr>
-        <w:ind w:firstLine="0"/>
-        <w:jc w:val="center"/>
+          <w:lang w:val="sr-Cyrl-RS"/>
+        </w:rPr>
+        <w:t>Препознавање разделних линија коловозних трака на основу снимка</w:t>
+      </w:r>
+      <w:r>
         <w:rPr>
           <w:b/>
           <w:sz w:val="56"/>
-          <w:lang w:val="sr-Cyrl-RS"/>
-        </w:rPr>
-      </w:pPr>
+        </w:rPr>
+        <w:t xml:space="preserve"> </w:t>
+      </w:r>
       <w:r>
         <w:rPr>
           <w:b/>
           <w:sz w:val="56"/>
           <w:lang w:val="sr-Cyrl-RS"/>
         </w:rPr>
-        <w:t>Препознавање разделних линија коловозних трака на основу снимка ветробранске камере</w:t>
-      </w:r>
-    </w:p>
-    <w:p>
-      <w:pPr>
-        <w:ind w:firstLine="0"/>
-        <w:jc w:val="center"/>
-        <w:rPr>
-          <w:sz w:val="56"/>
-        </w:rPr>
-      </w:pPr>
+        <w:t>са камере на  ветробранском стаклу</w:t>
+      </w:r>
     </w:p>
     <w:p>
       <w:pPr>
@@ -608,7 +603,6 @@
           <w:docPartUnique/>
         </w:docPartObj>
       </w:sdtPr>
-      <w:sdtEndPr/>
       <w:sdtContent>
         <w:bookmarkStart w:id="28" w:name="_Toc461493639" w:displacedByCustomXml="prev"/>
         <w:bookmarkStart w:id="29" w:name="_Toc461451826" w:displacedByCustomXml="prev"/>
@@ -2659,7 +2653,31 @@
         <w:rPr>
           <w:lang w:val="sr-Cyrl-RS"/>
         </w:rPr>
-        <w:t xml:space="preserve">извршавање на системима у реалном времену и се лако укључује у апликације писане у </w:t>
+        <w:t>извршавање на с</w:t>
+      </w:r>
+      <w:r>
+        <w:rPr>
+          <w:lang w:val="sr-Cyrl-RS"/>
+        </w:rPr>
+        <w:t xml:space="preserve">истемима у реалном времену и </w:t>
+      </w:r>
+      <w:r>
+        <w:rPr>
+          <w:lang w:val="sr-Cyrl-RS"/>
+        </w:rPr>
+        <w:t>лако</w:t>
+      </w:r>
+      <w:r>
+        <w:rPr>
+          <w:lang w:val="sr-Cyrl-RS"/>
+        </w:rPr>
+        <w:t xml:space="preserve"> се</w:t>
+      </w:r>
+      <w:r>
+        <w:rPr>
+          <w:lang w:val="sr-Cyrl-RS"/>
+        </w:rPr>
+        <w:t xml:space="preserve"> укључује у апликације писане у </w:t>
       </w:r>
       <w:r>
         <w:rPr>
@@ -2878,33 +2896,260 @@
           <w:lang w:val="sr-Cyrl-RS"/>
         </w:rPr>
       </w:pPr>
-    </w:p>
-    <w:p>
-      <w:pPr>
-        <w:rPr>
-          <w:lang w:val="sr-Cyrl-RS"/>
-        </w:rPr>
-      </w:pPr>
-    </w:p>
-    <w:p>
-      <w:pPr>
-        <w:rPr>
-          <w:lang w:val="sr-Cyrl-RS"/>
-        </w:rPr>
-      </w:pPr>
-    </w:p>
-    <w:p>
-      <w:r>
-        <w:rPr>
-          <w:lang w:val="sr-Cyrl-RS"/>
-        </w:rPr>
-        <w:t>Нужна је просторна и вредносна квантизација. Просторна квантизација остварена је дељењем слике на велики број</w:t>
-      </w:r>
-      <w:r>
-        <w:rPr>
-          <w:lang w:val="sr-Cyrl-RS"/>
-        </w:rPr>
-        <w:t xml:space="preserve"> једнобојних региона. Такве регионе називамо пикселима (енгл. </w:t>
+      <w:r>
+        <w:rPr>
+          <w:lang w:val="sr-Cyrl-RS"/>
+        </w:rPr>
+        <w:t xml:space="preserve">Људско око је један од најосетљивијих и </w:t>
+      </w:r>
+      <w:r>
+        <w:rPr>
+          <w:lang w:val="sr-Cyrl-RS"/>
+        </w:rPr>
+        <w:t>нај</w:t>
+      </w:r>
+      <w:r>
+        <w:rPr>
+          <w:lang w:val="sr-Cyrl-RS"/>
+        </w:rPr>
+        <w:t>сложенији органа у људском организму.</w:t>
+      </w:r>
+      <w:r>
+        <w:rPr>
+          <w:lang w:val="sr-Latn-RS"/>
+        </w:rPr>
+        <w:t xml:space="preserve"> </w:t>
+      </w:r>
+      <w:r>
+        <w:rPr>
+          <w:lang w:val="sr-Cyrl-RS"/>
+        </w:rPr>
+        <w:t xml:space="preserve">Око нам омогућава да разноврстан садржај електромагнетног зрачења из спољашње средине </w:t>
+      </w:r>
+      <w:r>
+        <w:rPr>
+          <w:lang w:val="sr-Cyrl-RS"/>
+        </w:rPr>
+        <w:t>доживимо</w:t>
+      </w:r>
+      <w:r>
+        <w:rPr>
+          <w:lang w:val="sr-Cyrl-RS"/>
+        </w:rPr>
+        <w:t xml:space="preserve"> као јасну слику. </w:t>
+      </w:r>
+      <w:r>
+        <w:rPr>
+          <w:lang w:val="sr-Cyrl-RS"/>
+        </w:rPr>
+        <w:t>Електромагнетни таласи</w:t>
+      </w:r>
+      <w:r>
+        <w:rPr>
+          <w:lang w:val="sr-Cyrl-RS"/>
+        </w:rPr>
+        <w:t xml:space="preserve"> различитих таласних дужина </w:t>
+      </w:r>
+      <w:r>
+        <w:rPr>
+          <w:lang w:val="sr-Cyrl-RS"/>
+        </w:rPr>
+        <w:t>у људском оку побуђуј</w:t>
+      </w:r>
+      <w:r>
+        <w:rPr>
+          <w:lang w:val="sr-Cyrl-RS"/>
+        </w:rPr>
+        <w:t>у</w:t>
+      </w:r>
+      <w:r>
+        <w:rPr>
+          <w:lang w:val="sr-Cyrl-RS"/>
+        </w:rPr>
+        <w:t xml:space="preserve"> хемијске реакције</w:t>
+      </w:r>
+      <w:r>
+        <w:rPr>
+          <w:lang w:val="sr-Cyrl-RS"/>
+        </w:rPr>
+        <w:t>.</w:t>
+      </w:r>
+      <w:r>
+        <w:rPr>
+          <w:lang w:val="sr-Cyrl-RS"/>
+        </w:rPr>
+        <w:t xml:space="preserve"> </w:t>
+      </w:r>
+      <w:r>
+        <w:rPr>
+          <w:lang w:val="sr-Cyrl-RS"/>
+        </w:rPr>
+        <w:t xml:space="preserve">Овакве реакције </w:t>
+      </w:r>
+      <w:r>
+        <w:rPr>
+          <w:lang w:val="sr-Cyrl-RS"/>
+        </w:rPr>
+        <w:t>резултују</w:t>
+      </w:r>
+      <w:r>
+        <w:rPr>
+          <w:lang w:val="sr-Cyrl-RS"/>
+        </w:rPr>
+        <w:t xml:space="preserve"> стварањем акционог потенцијала који се путем осећајног нерва прослећује до коре великог м</w:t>
+      </w:r>
+      <w:bookmarkStart w:id="46" w:name="_GoBack"/>
+      <w:bookmarkEnd w:id="46"/>
+      <w:r>
+        <w:rPr>
+          <w:lang w:val="sr-Cyrl-RS"/>
+        </w:rPr>
+        <w:t>озга</w:t>
+      </w:r>
+      <w:r>
+        <w:rPr>
+          <w:lang w:val="sr-Cyrl-RS"/>
+        </w:rPr>
+        <w:t xml:space="preserve"> где се ствара визуелна интерпретација слике</w:t>
+      </w:r>
+      <w:r>
+        <w:rPr>
+          <w:lang w:val="sr-Cyrl-RS"/>
+        </w:rPr>
+        <w:t>.</w:t>
+      </w:r>
+      <w:r>
+        <w:rPr>
+          <w:lang w:val="sr-Cyrl-RS"/>
+        </w:rPr>
+        <w:t xml:space="preserve"> Како рачунари баратају једино цифрама, оваква интерпретација слика им није позната.</w:t>
+      </w:r>
+      <w:r>
+        <w:rPr>
+          <w:lang w:val="sr-Cyrl-RS"/>
+        </w:rPr>
+        <w:t xml:space="preserve"> </w:t>
+      </w:r>
+      <w:r>
+        <w:rPr>
+          <w:lang w:val="sr-Cyrl-RS"/>
+        </w:rPr>
+        <w:t>Да бисмо омогућили складиштење, обраду и приказивање слика на рачунару, н</w:t>
+      </w:r>
+      <w:r>
+        <w:rPr>
+          <w:lang w:val="sr-Cyrl-RS"/>
+        </w:rPr>
+        <w:t>ужна је вредносна</w:t>
+      </w:r>
+      <w:r>
+        <w:rPr>
+          <w:lang w:val="sr-Cyrl-RS"/>
+        </w:rPr>
+        <w:t xml:space="preserve"> и просторна</w:t>
+      </w:r>
+      <w:r>
+        <w:rPr>
+          <w:lang w:val="sr-Cyrl-RS"/>
+        </w:rPr>
+        <w:t xml:space="preserve"> квантизација.</w:t>
+      </w:r>
+    </w:p>
+    <w:p>
+      <w:pPr>
+        <w:rPr>
+          <w:lang w:val="sr-Cyrl-RS"/>
+        </w:rPr>
+      </w:pPr>
+    </w:p>
+    <w:p>
+      <w:pPr>
+        <w:rPr>
+          <w:lang w:val="sr-Cyrl-RS"/>
+        </w:rPr>
+      </w:pPr>
+    </w:p>
+    <w:p>
+      <w:pPr>
+        <w:rPr>
+          <w:lang w:val="sr-Cyrl-RS"/>
+        </w:rPr>
+      </w:pPr>
+      <w:r>
+        <w:rPr>
+          <w:lang w:val="sr-Cyrl-RS"/>
+        </w:rPr>
+        <w:t>Вредносна квантизација</w:t>
+      </w:r>
+      <w:r>
+        <w:rPr>
+          <w:lang w:val="sr-Cyrl-RS"/>
+        </w:rPr>
+        <w:t xml:space="preserve"> </w:t>
+      </w:r>
+      <w:r>
+        <w:rPr>
+          <w:lang w:val="sr-Cyrl-RS"/>
+        </w:rPr>
+        <w:t>подразумева додељивање јединственог бинарног кода свакој од боја</w:t>
+      </w:r>
+      <w:r>
+        <w:rPr>
+          <w:lang w:val="sr-Cyrl-RS"/>
+        </w:rPr>
+        <w:t xml:space="preserve">. </w:t>
+      </w:r>
+      <w:r>
+        <w:rPr>
+          <w:lang w:val="sr-Cyrl-RS"/>
+        </w:rPr>
+        <w:t xml:space="preserve">Од дужине кода зависи колико различитих боја је могуће представити тим типом кодовања. Тип кодовања одређује систем боја (енгл. </w:t>
+      </w:r>
+      <w:r>
+        <w:rPr>
+          <w:i/>
+          <w:lang w:val="sr-Latn-RS"/>
+        </w:rPr>
+        <w:t>color space</w:t>
+      </w:r>
+      <w:r>
+        <w:rPr>
+          <w:lang w:val="sr-Cyrl-RS"/>
+        </w:rPr>
+        <w:t>). Најчешћи системи боја су</w:t>
+      </w:r>
+      <w:r>
+        <w:rPr>
+          <w:lang w:val="sr-Cyrl-RS"/>
+        </w:rPr>
+        <w:t>:</w:t>
+      </w:r>
+    </w:p>
+    <w:p>
+      <w:pPr>
+        <w:rPr>
+          <w:lang w:val="sr-Cyrl-RS"/>
+        </w:rPr>
+      </w:pPr>
+    </w:p>
+    <w:p>
+      <w:pPr>
+        <w:rPr>
+          <w:lang w:val="sr-Cyrl-RS"/>
+        </w:rPr>
+      </w:pPr>
+    </w:p>
+    <w:p>
+      <w:pPr>
+        <w:rPr>
+          <w:lang w:val="sr-Cyrl-RS"/>
+        </w:rPr>
+      </w:pPr>
+      <w:r>
+        <w:rPr>
+          <w:lang w:val="sr-Cyrl-RS"/>
+        </w:rPr>
+        <w:t xml:space="preserve">Просторна квантизација остварена је дељењем слике на велики број једнобојних региона. Такве регионе називамо пикселима (енгл. </w:t>
       </w:r>
       <w:proofErr w:type="gramStart"/>
       <w:r>
@@ -2921,45 +3166,22 @@
         <w:t>)</w:t>
       </w:r>
       <w:r>
-        <w:t xml:space="preserve">. </w:t>
-      </w:r>
-      <w:r>
-        <w:rPr>
-          <w:lang w:val="sr-Cyrl-RS"/>
-        </w:rPr>
-        <w:t>Уређени пар који чине б</w:t>
-      </w:r>
-      <w:r>
-        <w:rPr>
-          <w:lang w:val="sr-Cyrl-RS"/>
-        </w:rPr>
-        <w:t>рој пиксела који стају у ширину и број пиксела који стају у висину слике називамо резолу</w:t>
-      </w:r>
-      <w:r>
-        <w:rPr>
-          <w:lang w:val="sr-Cyrl-RS"/>
-        </w:rPr>
-        <w:t xml:space="preserve">цијом. </w:t>
-      </w:r>
-      <w:r>
-        <w:rPr>
-          <w:lang w:val="sr-Cyrl-RS"/>
-        </w:rPr>
-        <w:t>Вредносна квантизација остварена је шифровањем</w:t>
-      </w:r>
-      <w:r>
-        <w:rPr>
-          <w:lang w:val="sr-Cyrl-RS"/>
-        </w:rPr>
-        <w:t xml:space="preserve"> интензитета светл</w:t>
-      </w:r>
-      <w:r>
-        <w:rPr>
-          <w:lang w:val="sr-Cyrl-RS"/>
-        </w:rPr>
-        <w:t xml:space="preserve">. У зависности од </w:t>
-      </w:r>
-    </w:p>
+        <w:rPr>
+          <w:lang w:val="sr-Cyrl-RS"/>
+        </w:rPr>
+        <w:t xml:space="preserve"> и сваком од пискела додељујемо једну квантовану вредност боје.</w:t>
+      </w:r>
+      <w:r>
+        <w:t xml:space="preserve"> </w:t>
+      </w:r>
+      <w:r>
+        <w:rPr>
+          <w:lang w:val="sr-Cyrl-RS"/>
+        </w:rPr>
+        <w:t>Уређени пар који чине број пиксела који стају у ширину и број пиксела који стају у висину слике називамо резолуцијом.</w:t>
+      </w:r>
+    </w:p>
+    <w:p/>
     <w:p>
       <w:pPr>
         <w:rPr>
@@ -2982,16 +3204,17 @@
         <w:rPr>
           <w:lang w:val="sr-Cyrl-RS"/>
         </w:rPr>
+        <w:lastRenderedPageBreak/>
         <w:t xml:space="preserve"> </w:t>
       </w:r>
-      <w:bookmarkStart w:id="46" w:name="_Toc516776374"/>
+      <w:bookmarkStart w:id="47" w:name="_Toc516776374"/>
       <w:r>
         <w:rPr>
           <w:lang w:val="sr-Cyrl-RS"/>
         </w:rPr>
         <w:t>Канијев филтер</w:t>
       </w:r>
-      <w:bookmarkEnd w:id="46"/>
+      <w:bookmarkEnd w:id="47"/>
     </w:p>
     <w:p>
       <w:pPr>
@@ -3039,14 +3262,14 @@
         </w:rPr>
         <w:t xml:space="preserve"> </w:t>
       </w:r>
-      <w:bookmarkStart w:id="47" w:name="_Toc516776375"/>
+      <w:bookmarkStart w:id="48" w:name="_Toc516776375"/>
       <w:r>
         <w:rPr>
           <w:lang w:val="sr-Cyrl-RS"/>
         </w:rPr>
         <w:t>Хафова трансформација</w:t>
       </w:r>
-      <w:bookmarkEnd w:id="47"/>
+      <w:bookmarkEnd w:id="48"/>
     </w:p>
     <w:p/>
     <w:p/>
@@ -3096,12 +3319,12 @@
           <w:numId w:val="1"/>
         </w:numPr>
       </w:pPr>
-      <w:bookmarkStart w:id="48" w:name="_Toc516776376"/>
+      <w:bookmarkStart w:id="49" w:name="_Toc516776376"/>
       <w:r>
         <w:lastRenderedPageBreak/>
         <w:t>Предлог решења</w:t>
       </w:r>
-      <w:bookmarkEnd w:id="48"/>
+      <w:bookmarkEnd w:id="49"/>
     </w:p>
     <w:p/>
     <w:p/>
@@ -3137,14 +3360,14 @@
           <w:numId w:val="1"/>
         </w:numPr>
       </w:pPr>
-      <w:bookmarkStart w:id="49" w:name="_Toc516776377"/>
+      <w:bookmarkStart w:id="50" w:name="_Toc516776377"/>
       <w:r>
         <w:t>Имплементација</w:t>
       </w:r>
       <w:r>
         <w:t xml:space="preserve"> решења</w:t>
       </w:r>
-      <w:bookmarkEnd w:id="49"/>
+      <w:bookmarkEnd w:id="50"/>
     </w:p>
     <w:p/>
     <w:p/>
@@ -3156,11 +3379,11 @@
           <w:numId w:val="1"/>
         </w:numPr>
       </w:pPr>
-      <w:bookmarkStart w:id="50" w:name="_Toc516776378"/>
+      <w:bookmarkStart w:id="51" w:name="_Toc516776378"/>
       <w:r>
         <w:t>Модул за рад са екраном</w:t>
       </w:r>
-      <w:bookmarkEnd w:id="50"/>
+      <w:bookmarkEnd w:id="51"/>
     </w:p>
     <w:p>
       <w:pPr>
@@ -3196,12 +3419,12 @@
           <w:numId w:val="1"/>
         </w:numPr>
       </w:pPr>
-      <w:bookmarkStart w:id="51" w:name="_Toc516776379"/>
+      <w:bookmarkStart w:id="52" w:name="_Toc516776379"/>
       <w:r>
         <w:lastRenderedPageBreak/>
         <w:t>Закључак</w:t>
       </w:r>
-      <w:bookmarkEnd w:id="51"/>
+      <w:bookmarkEnd w:id="52"/>
     </w:p>
     <w:p>
       <w:pPr>
@@ -3220,12 +3443,12 @@
         <w:pStyle w:val="Heading1"/>
         <w:ind w:left="360"/>
       </w:pPr>
-      <w:bookmarkStart w:id="52" w:name="_Toc516776380"/>
+      <w:bookmarkStart w:id="53" w:name="_Toc516776380"/>
       <w:r>
         <w:lastRenderedPageBreak/>
         <w:t>Литература</w:t>
       </w:r>
-      <w:bookmarkEnd w:id="52"/>
+      <w:bookmarkEnd w:id="53"/>
     </w:p>
     <w:p/>
     <w:p/>
@@ -3750,7 +3973,7 @@
         <w:pStyle w:val="Heading1"/>
         <w:ind w:left="360"/>
       </w:pPr>
-      <w:bookmarkStart w:id="53" w:name="_Toc516776381"/>
+      <w:bookmarkStart w:id="54" w:name="_Toc516776381"/>
       <w:r>
         <w:lastRenderedPageBreak/>
         <w:t>Прилог А</w:t>
@@ -3767,7 +3990,7 @@
       <w:r>
         <w:t>за превођење апликације</w:t>
       </w:r>
-      <w:bookmarkEnd w:id="53"/>
+      <w:bookmarkEnd w:id="54"/>
     </w:p>
     <w:p/>
     <w:p/>
@@ -5149,12 +5372,8 @@
     </w:p>
     <w:p/>
     <w:sectPr>
-      <w:headerReference w:type="even" r:id="rId20"/>
-      <w:headerReference w:type="default" r:id="rId21"/>
-      <w:footerReference w:type="even" r:id="rId22"/>
-      <w:footerReference w:type="default" r:id="rId23"/>
-      <w:headerReference w:type="first" r:id="rId24"/>
-      <w:footerReference w:type="first" r:id="rId25"/>
+      <w:footerReference w:type="default" r:id="rId20"/>
+      <w:footerReference w:type="first" r:id="rId21"/>
       <w:pgSz w:w="12240" w:h="15840"/>
       <w:pgMar w:top="1440" w:right="1440" w:bottom="1440" w:left="1440" w:header="720" w:footer="720" w:gutter="0"/>
       <w:cols w:space="720"/>
@@ -5186,16 +5405,6 @@
 
 <file path=word/footer1.xml><?xml version="1.0" encoding="utf-8"?>
 <w:ftr xmlns:wpc="http://schemas.microsoft.com/office/word/2010/wordprocessingCanvas" xmlns:mc="http://schemas.openxmlformats.org/markup-compatibility/2006" xmlns:o="urn:schemas-microsoft-com:office:office" xmlns:r="http://schemas.openxmlformats.org/officeDocument/2006/relationships" xmlns:m="http://schemas.openxmlformats.org/officeDocument/2006/math" xmlns:v="urn:schemas-microsoft-com:vml" xmlns:wp14="http://schemas.microsoft.com/office/word/2010/wordprocessingDrawing" xmlns:wp="http://schemas.openxmlformats.org/drawingml/2006/wordprocessingDrawing" xmlns:w10="urn:schemas-microsoft-com:office:word" xmlns:w="http://schemas.openxmlformats.org/wordprocessingml/2006/main" xmlns:w14="http://schemas.microsoft.com/office/word/2010/wordml" xmlns:wpg="http://schemas.microsoft.com/office/word/2010/wordprocessingGroup" xmlns:wpi="http://schemas.microsoft.com/office/word/2010/wordprocessingInk" xmlns:wne="http://schemas.microsoft.com/office/word/2006/wordml" xmlns:wps="http://schemas.microsoft.com/office/word/2010/wordprocessingShape" mc:Ignorable="w14 wp14">
-  <w:p>
-    <w:pPr>
-      <w:pStyle w:val="Footer"/>
-    </w:pPr>
-  </w:p>
-</w:ftr>
-</file>
-
-<file path=word/footer2.xml><?xml version="1.0" encoding="utf-8"?>
-<w:ftr xmlns:wpc="http://schemas.microsoft.com/office/word/2010/wordprocessingCanvas" xmlns:mc="http://schemas.openxmlformats.org/markup-compatibility/2006" xmlns:o="urn:schemas-microsoft-com:office:office" xmlns:r="http://schemas.openxmlformats.org/officeDocument/2006/relationships" xmlns:m="http://schemas.openxmlformats.org/officeDocument/2006/math" xmlns:v="urn:schemas-microsoft-com:vml" xmlns:wp14="http://schemas.microsoft.com/office/word/2010/wordprocessingDrawing" xmlns:wp="http://schemas.openxmlformats.org/drawingml/2006/wordprocessingDrawing" xmlns:w10="urn:schemas-microsoft-com:office:word" xmlns:w="http://schemas.openxmlformats.org/wordprocessingml/2006/main" xmlns:w14="http://schemas.microsoft.com/office/word/2010/wordml" xmlns:wpg="http://schemas.microsoft.com/office/word/2010/wordprocessingGroup" xmlns:wpi="http://schemas.microsoft.com/office/word/2010/wordprocessingInk" xmlns:wne="http://schemas.microsoft.com/office/word/2006/wordml" xmlns:wps="http://schemas.microsoft.com/office/word/2010/wordprocessingShape" mc:Ignorable="w14 wp14">
   <w:sdt>
     <w:sdtPr>
       <w:id w:val="32703907"/>
@@ -5204,7 +5413,6 @@
         <w:docPartUnique/>
       </w:docPartObj>
     </w:sdtPr>
-    <w:sdtEndPr/>
     <w:sdtContent>
       <w:p>
         <w:pPr>
@@ -5224,7 +5432,7 @@
           <w:rPr>
             <w:noProof/>
           </w:rPr>
-          <w:t>10</w:t>
+          <w:t>9</w:t>
         </w:r>
         <w:r>
           <w:rPr>
@@ -5238,7 +5446,7 @@
 </w:ftr>
 </file>
 
-<file path=word/footer3.xml><?xml version="1.0" encoding="utf-8"?>
+<file path=word/footer2.xml><?xml version="1.0" encoding="utf-8"?>
 <w:ftr xmlns:wpc="http://schemas.microsoft.com/office/word/2010/wordprocessingCanvas" xmlns:mc="http://schemas.openxmlformats.org/markup-compatibility/2006" xmlns:o="urn:schemas-microsoft-com:office:office" xmlns:r="http://schemas.openxmlformats.org/officeDocument/2006/relationships" xmlns:m="http://schemas.openxmlformats.org/officeDocument/2006/math" xmlns:v="urn:schemas-microsoft-com:vml" xmlns:wp14="http://schemas.microsoft.com/office/word/2010/wordprocessingDrawing" xmlns:wp="http://schemas.openxmlformats.org/drawingml/2006/wordprocessingDrawing" xmlns:w10="urn:schemas-microsoft-com:office:word" xmlns:w="http://schemas.openxmlformats.org/wordprocessingml/2006/main" xmlns:w14="http://schemas.microsoft.com/office/word/2010/wordml" xmlns:wpg="http://schemas.microsoft.com/office/word/2010/wordprocessingGroup" xmlns:wpi="http://schemas.microsoft.com/office/word/2010/wordprocessingInk" xmlns:wne="http://schemas.microsoft.com/office/word/2006/wordml" xmlns:wps="http://schemas.microsoft.com/office/word/2010/wordprocessingShape" mc:Ignorable="w14 wp14">
   <w:p>
     <w:pPr>
@@ -5283,8 +5491,6 @@
       </w:rPr>
       <w:t>8</w:t>
     </w:r>
-    <w:bookmarkStart w:id="54" w:name="_GoBack"/>
-    <w:bookmarkEnd w:id="54"/>
     <w:r>
       <w:rPr>
         <w:sz w:val="36"/>
@@ -5312,36 +5518,6 @@
     </w:p>
   </w:footnote>
 </w:footnotes>
-</file>
-
-<file path=word/header1.xml><?xml version="1.0" encoding="utf-8"?>
-<w:hdr xmlns:wpc="http://schemas.microsoft.com/office/word/2010/wordprocessingCanvas" xmlns:mc="http://schemas.openxmlformats.org/markup-compatibility/2006" xmlns:o="urn:schemas-microsoft-com:office:office" xmlns:r="http://schemas.openxmlformats.org/officeDocument/2006/relationships" xmlns:m="http://schemas.openxmlformats.org/officeDocument/2006/math" xmlns:v="urn:schemas-microsoft-com:vml" xmlns:wp14="http://schemas.microsoft.com/office/word/2010/wordprocessingDrawing" xmlns:wp="http://schemas.openxmlformats.org/drawingml/2006/wordprocessingDrawing" xmlns:w10="urn:schemas-microsoft-com:office:word" xmlns:w="http://schemas.openxmlformats.org/wordprocessingml/2006/main" xmlns:w14="http://schemas.microsoft.com/office/word/2010/wordml" xmlns:wpg="http://schemas.microsoft.com/office/word/2010/wordprocessingGroup" xmlns:wpi="http://schemas.microsoft.com/office/word/2010/wordprocessingInk" xmlns:wne="http://schemas.microsoft.com/office/word/2006/wordml" xmlns:wps="http://schemas.microsoft.com/office/word/2010/wordprocessingShape" mc:Ignorable="w14 wp14">
-  <w:p>
-    <w:pPr>
-      <w:pStyle w:val="Header"/>
-    </w:pPr>
-  </w:p>
-</w:hdr>
-</file>
-
-<file path=word/header2.xml><?xml version="1.0" encoding="utf-8"?>
-<w:hdr xmlns:wpc="http://schemas.microsoft.com/office/word/2010/wordprocessingCanvas" xmlns:mc="http://schemas.openxmlformats.org/markup-compatibility/2006" xmlns:o="urn:schemas-microsoft-com:office:office" xmlns:r="http://schemas.openxmlformats.org/officeDocument/2006/relationships" xmlns:m="http://schemas.openxmlformats.org/officeDocument/2006/math" xmlns:v="urn:schemas-microsoft-com:vml" xmlns:wp14="http://schemas.microsoft.com/office/word/2010/wordprocessingDrawing" xmlns:wp="http://schemas.openxmlformats.org/drawingml/2006/wordprocessingDrawing" xmlns:w10="urn:schemas-microsoft-com:office:word" xmlns:w="http://schemas.openxmlformats.org/wordprocessingml/2006/main" xmlns:w14="http://schemas.microsoft.com/office/word/2010/wordml" xmlns:wpg="http://schemas.microsoft.com/office/word/2010/wordprocessingGroup" xmlns:wpi="http://schemas.microsoft.com/office/word/2010/wordprocessingInk" xmlns:wne="http://schemas.microsoft.com/office/word/2006/wordml" xmlns:wps="http://schemas.microsoft.com/office/word/2010/wordprocessingShape" mc:Ignorable="w14 wp14">
-  <w:p>
-    <w:pPr>
-      <w:pStyle w:val="Header"/>
-    </w:pPr>
-  </w:p>
-</w:hdr>
-</file>
-
-<file path=word/header3.xml><?xml version="1.0" encoding="utf-8"?>
-<w:hdr xmlns:wpc="http://schemas.microsoft.com/office/word/2010/wordprocessingCanvas" xmlns:mc="http://schemas.openxmlformats.org/markup-compatibility/2006" xmlns:o="urn:schemas-microsoft-com:office:office" xmlns:r="http://schemas.openxmlformats.org/officeDocument/2006/relationships" xmlns:m="http://schemas.openxmlformats.org/officeDocument/2006/math" xmlns:v="urn:schemas-microsoft-com:vml" xmlns:wp14="http://schemas.microsoft.com/office/word/2010/wordprocessingDrawing" xmlns:wp="http://schemas.openxmlformats.org/drawingml/2006/wordprocessingDrawing" xmlns:w10="urn:schemas-microsoft-com:office:word" xmlns:w="http://schemas.openxmlformats.org/wordprocessingml/2006/main" xmlns:w14="http://schemas.microsoft.com/office/word/2010/wordml" xmlns:wpg="http://schemas.microsoft.com/office/word/2010/wordprocessingGroup" xmlns:wpi="http://schemas.microsoft.com/office/word/2010/wordprocessingInk" xmlns:wne="http://schemas.microsoft.com/office/word/2006/wordml" xmlns:wps="http://schemas.microsoft.com/office/word/2010/wordprocessingShape" mc:Ignorable="w14 wp14">
-  <w:p>
-    <w:pPr>
-      <w:pStyle w:val="Header"/>
-    </w:pPr>
-  </w:p>
-</w:hdr>
 </file>
 
 <file path=word/numbering.xml><?xml version="1.0" encoding="utf-8"?>
@@ -7211,7 +7387,7 @@
 </file>
 
 <file path=customXml/itemProps1.xml><?xml version="1.0" encoding="utf-8"?>
-<ds:datastoreItem xmlns:ds="http://schemas.openxmlformats.org/officeDocument/2006/customXml" ds:itemID="{18ED392A-1564-49CE-A92C-9642E6CEDA32}">
+<ds:datastoreItem xmlns:ds="http://schemas.openxmlformats.org/officeDocument/2006/customXml" ds:itemID="{55A3A6EF-2E68-45C7-AD7B-7EBFBA184B61}">
   <ds:schemaRefs>
     <ds:schemaRef ds:uri="http://schemas.openxmlformats.org/officeDocument/2006/bibliography"/>
   </ds:schemaRefs>

</xml_diff>